<commit_message>
Changed gdd and projectplan according to the feedback i received
</commit_message>
<xml_diff>
--- a/Documentation/GDD_ProjectInterface.V2.0.docx
+++ b/Documentation/GDD_ProjectInterface.V2.0.docx
@@ -6,37 +6,37 @@
       <w:pPr>
         <w:jc w:val="center"/>
         <w:rPr>
+          <w:sz w:val="52"/>
+          <w:szCs w:val="36"/>
+          <w:lang w:val="nl-NL"/>
+        </w:rPr>
+      </w:pPr>
+      <w:r>
+        <w:rPr>
+          <w:sz w:val="52"/>
+          <w:szCs w:val="36"/>
+          <w:lang w:val="nl-NL"/>
+        </w:rPr>
+        <w:t xml:space="preserve">GDD </w:t>
+      </w:r>
+      <w:r>
+        <w:rPr>
+          <w:sz w:val="52"/>
+          <w:szCs w:val="36"/>
+          <w:lang w:val="nl-NL"/>
+        </w:rPr>
+        <w:t>Splash Car</w:t>
+      </w:r>
+    </w:p>
+    <w:p>
+      <w:pPr>
+        <w:jc w:val="center"/>
+        <w:rPr>
           <w:sz w:val="36"/>
           <w:szCs w:val="36"/>
           <w:lang w:val="nl-NL"/>
         </w:rPr>
       </w:pPr>
-      <w:r>
-        <w:rPr>
-          <w:sz w:val="36"/>
-          <w:szCs w:val="36"/>
-          <w:lang w:val="nl-NL"/>
-        </w:rPr>
-        <w:t xml:space="preserve">GDD </w:t>
-      </w:r>
-      <w:r>
-        <w:rPr>
-          <w:sz w:val="36"/>
-          <w:szCs w:val="36"/>
-          <w:lang w:val="nl-NL"/>
-        </w:rPr>
-        <w:t>Splash Car</w:t>
-      </w:r>
-    </w:p>
-    <w:p>
-      <w:pPr>
-        <w:jc w:val="center"/>
-        <w:rPr>
-          <w:sz w:val="36"/>
-          <w:szCs w:val="36"/>
-          <w:lang w:val="nl-NL"/>
-        </w:rPr>
-      </w:pPr>
     </w:p>
     <w:p>
       <w:pPr>
@@ -76,6 +76,19 @@
           <w:lang w:val="nl-NL"/>
         </w:rPr>
         <w:t>2GD</w:t>
+      </w:r>
+    </w:p>
+    <w:p>
+      <w:pPr>
+        <w:rPr>
+          <w:lang w:val="nl-NL"/>
+        </w:rPr>
+      </w:pPr>
+      <w:r>
+        <w:rPr>
+          <w:lang w:val="nl-NL"/>
+        </w:rPr>
+        <w:br w:type="page"/>
       </w:r>
     </w:p>
     <w:sdt>
@@ -135,7 +148,7 @@
             <w:rPr>
               <w:lang w:val="nl-NL"/>
             </w:rPr>
-            <w:t>1</w:t>
+            <w:t>3</w:t>
           </w:r>
         </w:p>
         <w:p>
@@ -159,7 +172,7 @@
             <w:rPr>
               <w:lang w:val="nl-NL"/>
             </w:rPr>
-            <w:t>2</w:t>
+            <w:t>3</w:t>
           </w:r>
         </w:p>
         <w:p>
@@ -183,7 +196,7 @@
             <w:rPr>
               <w:lang w:val="nl-NL"/>
             </w:rPr>
-            <w:t>2</w:t>
+            <w:t>3</w:t>
           </w:r>
         </w:p>
         <w:p>
@@ -206,7 +219,7 @@
             <w:rPr>
               <w:lang w:val="nl-NL"/>
             </w:rPr>
-            <w:t>3</w:t>
+            <w:t>4</w:t>
           </w:r>
         </w:p>
         <w:p>
@@ -230,7 +243,7 @@
             <w:rPr>
               <w:lang w:val="nl-NL"/>
             </w:rPr>
-            <w:t>3</w:t>
+            <w:t>4</w:t>
           </w:r>
         </w:p>
         <w:p>
@@ -254,7 +267,7 @@
             <w:rPr>
               <w:lang w:val="nl-NL"/>
             </w:rPr>
-            <w:t>3</w:t>
+            <w:t>4</w:t>
           </w:r>
         </w:p>
         <w:p>
@@ -268,6 +281,29 @@
             <w:rPr>
               <w:lang w:val="nl-NL"/>
             </w:rPr>
+            <w:t>Regels</w:t>
+          </w:r>
+          <w:r>
+            <w:ptab w:relativeTo="margin" w:alignment="right" w:leader="dot"/>
+          </w:r>
+          <w:r>
+            <w:rPr>
+              <w:lang w:val="nl-NL"/>
+            </w:rPr>
+            <w:t>6</w:t>
+          </w:r>
+        </w:p>
+        <w:p>
+          <w:pPr>
+            <w:pStyle w:val="Inhopg1"/>
+            <w:rPr>
+              <w:lang w:val="nl-NL"/>
+            </w:rPr>
+          </w:pPr>
+          <w:r>
+            <w:rPr>
+              <w:lang w:val="nl-NL"/>
+            </w:rPr>
             <w:t>Besturing</w:t>
           </w:r>
           <w:r>
@@ -277,7 +313,7 @@
             <w:rPr>
               <w:lang w:val="nl-NL"/>
             </w:rPr>
-            <w:t>4</w:t>
+            <w:t>7</w:t>
           </w:r>
         </w:p>
         <w:p>
@@ -301,7 +337,7 @@
             <w:rPr>
               <w:lang w:val="nl-NL"/>
             </w:rPr>
-            <w:t>4</w:t>
+            <w:t>7</w:t>
           </w:r>
         </w:p>
         <w:p>
@@ -325,7 +361,7 @@
             <w:rPr>
               <w:lang w:val="nl-NL"/>
             </w:rPr>
-            <w:t>4</w:t>
+            <w:t>7</w:t>
           </w:r>
         </w:p>
         <w:p>
@@ -348,7 +384,7 @@
             <w:rPr>
               <w:lang w:val="nl-NL"/>
             </w:rPr>
-            <w:t>5</w:t>
+            <w:t>8</w:t>
           </w:r>
         </w:p>
         <w:p>
@@ -370,7 +406,7 @@
             <w:rPr>
               <w:lang w:val="nl-NL"/>
             </w:rPr>
-            <w:t>5</w:t>
+            <w:t>8</w:t>
           </w:r>
         </w:p>
         <w:p>
@@ -398,7 +434,7 @@
             <w:rPr>
               <w:lang w:val="nl-NL"/>
             </w:rPr>
-            <w:t>5</w:t>
+            <w:t>8</w:t>
           </w:r>
         </w:p>
         <w:bookmarkStart w:id="0" w:name="_GoBack" w:displacedByCustomXml="next"/>
@@ -477,7 +513,19 @@
         <w:rPr>
           <w:lang w:val="nl-NL"/>
         </w:rPr>
-        <w:t>In dit school project moeten wij met de teensy3.2 werken en daar een game-device van maken.</w:t>
+        <w:t>In dit school pro</w:t>
+      </w:r>
+      <w:r>
+        <w:rPr>
+          <w:lang w:val="nl-NL"/>
+        </w:rPr>
+        <w:t>ject moeten wij met de teensy</w:t>
+      </w:r>
+      <w:r>
+        <w:rPr>
+          <w:lang w:val="nl-NL"/>
+        </w:rPr>
+        <w:t xml:space="preserve"> werken en daar een game-device van maken.</w:t>
       </w:r>
       <w:r>
         <w:rPr>
@@ -563,25 +611,37 @@
         <w:rPr>
           <w:lang w:val="nl-NL"/>
         </w:rPr>
-        <w:t>In de game moet</w:t>
-      </w:r>
-      <w:r>
-        <w:rPr>
-          <w:lang w:val="nl-NL"/>
-        </w:rPr>
-        <w:t xml:space="preserve"> een persoon </w:t>
-      </w:r>
-      <w:r>
-        <w:rPr>
-          <w:lang w:val="nl-NL"/>
-        </w:rPr>
-        <w:t xml:space="preserve">zijn </w:t>
-      </w:r>
-      <w:r>
-        <w:rPr>
-          <w:lang w:val="nl-NL"/>
-        </w:rPr>
-        <w:t>die een auto bestuurd met een</w:t>
+        <w:t>P</w:t>
+      </w:r>
+      <w:r>
+        <w:rPr>
+          <w:lang w:val="nl-NL"/>
+        </w:rPr>
+        <w:t>ersoon</w:t>
+      </w:r>
+      <w:r>
+        <w:rPr>
+          <w:lang w:val="nl-NL"/>
+        </w:rPr>
+        <w:t>1</w:t>
+      </w:r>
+      <w:r>
+        <w:rPr>
+          <w:lang w:val="nl-NL"/>
+        </w:rPr>
+        <w:t xml:space="preserve"> </w:t>
+      </w:r>
+      <w:r>
+        <w:rPr>
+          <w:lang w:val="nl-NL"/>
+        </w:rPr>
+        <w:t>bestuurd een auto</w:t>
+      </w:r>
+      <w:r>
+        <w:rPr>
+          <w:lang w:val="nl-NL"/>
+        </w:rPr>
+        <w:t xml:space="preserve"> met een</w:t>
       </w:r>
       <w:r>
         <w:rPr>
@@ -594,25 +654,24 @@
           <w:lang w:val="nl-NL"/>
         </w:rPr>
         <w:br/>
-        <w:t xml:space="preserve">Ook moet er </w:t>
-      </w:r>
-      <w:r>
-        <w:rPr>
-          <w:lang w:val="nl-NL"/>
-        </w:rPr>
-        <w:t>een persoon</w:t>
-      </w:r>
-      <w:r>
-        <w:rPr>
-          <w:lang w:val="nl-NL"/>
-        </w:rPr>
-        <w:t xml:space="preserve"> zijn</w:t>
-      </w:r>
-      <w:r>
-        <w:rPr>
-          <w:lang w:val="nl-NL"/>
-        </w:rPr>
-        <w:t xml:space="preserve"> die als passagier in de auto staat. De passagier</w:t>
+      </w:r>
+      <w:r>
+        <w:rPr>
+          <w:lang w:val="nl-NL"/>
+        </w:rPr>
+        <w:t xml:space="preserve">Personn2 staat </w:t>
+      </w:r>
+      <w:r>
+        <w:rPr>
+          <w:lang w:val="nl-NL"/>
+        </w:rPr>
+        <w:t>als passagier in de auto</w:t>
+      </w:r>
+      <w:r>
+        <w:rPr>
+          <w:lang w:val="nl-NL"/>
+        </w:rPr>
+        <w:t>. De passagier</w:t>
       </w:r>
       <w:r>
         <w:rPr>
@@ -732,49 +791,25 @@
         <w:rPr>
           <w:lang w:val="nl-NL"/>
         </w:rPr>
-        <w:t>Als je het spel opstart is het eerst</w:t>
-      </w:r>
-      <w:r>
-        <w:rPr>
-          <w:lang w:val="nl-NL"/>
-        </w:rPr>
-        <w:t>e</w:t>
-      </w:r>
-      <w:r>
-        <w:rPr>
-          <w:lang w:val="nl-NL"/>
-        </w:rPr>
-        <w:t xml:space="preserve"> wat je zult zien</w:t>
-      </w:r>
-      <w:r>
-        <w:rPr>
-          <w:lang w:val="nl-NL"/>
-        </w:rPr>
-        <w:t xml:space="preserve"> is</w:t>
-      </w:r>
-      <w:r>
-        <w:rPr>
-          <w:lang w:val="nl-NL"/>
-        </w:rPr>
-        <w:t xml:space="preserve"> een menu met </w:t>
-      </w:r>
-      <w:r>
-        <w:rPr>
-          <w:lang w:val="nl-NL"/>
-        </w:rPr>
-        <w:t xml:space="preserve">daarin een start knop en de navigatie knoppen naar het </w:t>
-      </w:r>
-      <w:r>
-        <w:rPr>
-          <w:lang w:val="nl-NL"/>
-        </w:rPr>
-        <w:t>‘</w:t>
-      </w:r>
-      <w:r>
-        <w:rPr>
-          <w:lang w:val="nl-NL"/>
-        </w:rPr>
-        <w:t>hoofd menu’,</w:t>
+        <w:t xml:space="preserve">Als je het spel opstart </w:t>
+      </w:r>
+      <w:r>
+        <w:rPr>
+          <w:lang w:val="nl-NL"/>
+        </w:rPr>
+        <w:t xml:space="preserve">kom je in het menu te recht </w:t>
+      </w:r>
+      <w:r>
+        <w:rPr>
+          <w:lang w:val="nl-NL"/>
+        </w:rPr>
+        <w:t xml:space="preserve">met </w:t>
+      </w:r>
+      <w:r>
+        <w:rPr>
+          <w:lang w:val="nl-NL"/>
+        </w:rPr>
+        <w:t>daarin een start knop,</w:t>
       </w:r>
       <w:r>
         <w:rPr>
@@ -786,31 +821,7 @@
         <w:rPr>
           <w:lang w:val="nl-NL"/>
         </w:rPr>
-        <w:t>‘</w:t>
-      </w:r>
-      <w:r>
-        <w:rPr>
-          <w:lang w:val="nl-NL"/>
-        </w:rPr>
-        <w:t>optie menu en</w:t>
-      </w:r>
-      <w:r>
-        <w:rPr>
-          <w:lang w:val="nl-NL"/>
-        </w:rPr>
-        <w:t xml:space="preserve"> </w:t>
-      </w:r>
-      <w:r>
-        <w:rPr>
-          <w:lang w:val="nl-NL"/>
-        </w:rPr>
-        <w:t xml:space="preserve">het </w:t>
-      </w:r>
-      <w:r>
-        <w:rPr>
-          <w:lang w:val="nl-NL"/>
-        </w:rPr>
-        <w:t>‘</w:t>
+        <w:t xml:space="preserve">optie knop, </w:t>
       </w:r>
       <w:r>
         <w:rPr>
@@ -822,13 +833,7 @@
         <w:rPr>
           <w:lang w:val="nl-NL"/>
         </w:rPr>
-        <w:t xml:space="preserve"> scherm</w:t>
-      </w:r>
-      <w:r>
-        <w:rPr>
-          <w:lang w:val="nl-NL"/>
-        </w:rPr>
-        <w:t>’</w:t>
+        <w:t>s knop</w:t>
       </w:r>
       <w:r>
         <w:rPr>
@@ -853,6 +858,85 @@
           <w:lang w:val="nl-NL"/>
         </w:rPr>
         <w:t>Zo kan je richten op de gewenste knop en schieten om de knop in te drukken.</w:t>
+      </w:r>
+    </w:p>
+    <w:p>
+      <w:pPr>
+        <w:pStyle w:val="Lijstalinea"/>
+        <w:numPr>
+          <w:ilvl w:val="0"/>
+          <w:numId w:val="3"/>
+        </w:numPr>
+        <w:rPr>
+          <w:lang w:val="nl-NL"/>
+        </w:rPr>
+      </w:pPr>
+      <w:r>
+        <w:rPr>
+          <w:lang w:val="nl-NL"/>
+        </w:rPr>
+        <w:t>Schets menu</w:t>
+      </w:r>
+    </w:p>
+    <w:p>
+      <w:pPr>
+        <w:rPr>
+          <w:lang w:val="nl-NL"/>
+        </w:rPr>
+      </w:pPr>
+      <w:r>
+        <w:rPr>
+          <w:noProof/>
+          <w:lang w:val="nl-NL"/>
+        </w:rPr>
+        <w:drawing>
+          <wp:inline distT="0" distB="0" distL="0" distR="0">
+            <wp:extent cx="5935980" cy="2606040"/>
+            <wp:effectExtent l="0" t="0" r="7620" b="3810"/>
+            <wp:docPr id="2" name="Afbeelding 2" descr="C:\Users\Tim Bunk\AppData\Local\Microsoft\Windows\INetCache\Content.Word\MenuStructuur.png"/>
+            <wp:cNvGraphicFramePr>
+              <a:graphicFrameLocks xmlns:a="http://schemas.openxmlformats.org/drawingml/2006/main" noChangeAspect="1"/>
+            </wp:cNvGraphicFramePr>
+            <a:graphic xmlns:a="http://schemas.openxmlformats.org/drawingml/2006/main">
+              <a:graphicData uri="http://schemas.openxmlformats.org/drawingml/2006/picture">
+                <pic:pic xmlns:pic="http://schemas.openxmlformats.org/drawingml/2006/picture">
+                  <pic:nvPicPr>
+                    <pic:cNvPr id="0" name="Picture 1" descr="C:\Users\Tim Bunk\AppData\Local\Microsoft\Windows\INetCache\Content.Word\MenuStructuur.png"/>
+                    <pic:cNvPicPr>
+                      <a:picLocks noChangeAspect="1" noChangeArrowheads="1"/>
+                    </pic:cNvPicPr>
+                  </pic:nvPicPr>
+                  <pic:blipFill>
+                    <a:blip r:embed="rId8" cstate="print">
+                      <a:extLst>
+                        <a:ext uri="{28A0092B-C50C-407E-A947-70E740481C1C}">
+                          <a14:useLocalDpi xmlns:a14="http://schemas.microsoft.com/office/drawing/2010/main" val="0"/>
+                        </a:ext>
+                      </a:extLst>
+                    </a:blip>
+                    <a:srcRect/>
+                    <a:stretch>
+                      <a:fillRect/>
+                    </a:stretch>
+                  </pic:blipFill>
+                  <pic:spPr bwMode="auto">
+                    <a:xfrm>
+                      <a:off x="0" y="0"/>
+                      <a:ext cx="5935980" cy="2606040"/>
+                    </a:xfrm>
+                    <a:prstGeom prst="rect">
+                      <a:avLst/>
+                    </a:prstGeom>
+                    <a:noFill/>
+                    <a:ln>
+                      <a:noFill/>
+                    </a:ln>
+                  </pic:spPr>
+                </pic:pic>
+              </a:graphicData>
+            </a:graphic>
+          </wp:inline>
+        </w:drawing>
       </w:r>
     </w:p>
     <w:p>
@@ -1028,6 +1112,174 @@
           <w:lang w:val="nl-NL"/>
         </w:rPr>
         <w:t xml:space="preserve"> hebt verbroken.</w:t>
+      </w:r>
+    </w:p>
+    <w:p>
+      <w:pPr>
+        <w:rPr>
+          <w:lang w:val="nl-NL"/>
+        </w:rPr>
+      </w:pPr>
+    </w:p>
+    <w:p>
+      <w:pPr>
+        <w:rPr>
+          <w:lang w:val="nl-NL"/>
+        </w:rPr>
+      </w:pPr>
+    </w:p>
+    <w:p>
+      <w:pPr>
+        <w:rPr>
+          <w:lang w:val="nl-NL"/>
+        </w:rPr>
+      </w:pPr>
+      <w:r>
+        <w:rPr>
+          <w:noProof/>
+          <w:lang w:val="nl-NL"/>
+        </w:rPr>
+        <w:lastRenderedPageBreak/>
+        <w:drawing>
+          <wp:inline distT="0" distB="0" distL="0" distR="0">
+            <wp:extent cx="5935980" cy="2606040"/>
+            <wp:effectExtent l="0" t="0" r="7620" b="3810"/>
+            <wp:docPr id="3" name="Afbeelding 3" descr="C:\Users\Tim Bunk\AppData\Local\Microsoft\Windows\INetCache\Content.Word\SchetsGame.png"/>
+            <wp:cNvGraphicFramePr>
+              <a:graphicFrameLocks xmlns:a="http://schemas.openxmlformats.org/drawingml/2006/main" noChangeAspect="1"/>
+            </wp:cNvGraphicFramePr>
+            <a:graphic xmlns:a="http://schemas.openxmlformats.org/drawingml/2006/main">
+              <a:graphicData uri="http://schemas.openxmlformats.org/drawingml/2006/picture">
+                <pic:pic xmlns:pic="http://schemas.openxmlformats.org/drawingml/2006/picture">
+                  <pic:nvPicPr>
+                    <pic:cNvPr id="0" name="Picture 2" descr="C:\Users\Tim Bunk\AppData\Local\Microsoft\Windows\INetCache\Content.Word\SchetsGame.png"/>
+                    <pic:cNvPicPr>
+                      <a:picLocks noChangeAspect="1" noChangeArrowheads="1"/>
+                    </pic:cNvPicPr>
+                  </pic:nvPicPr>
+                  <pic:blipFill>
+                    <a:blip r:embed="rId9" cstate="print">
+                      <a:extLst>
+                        <a:ext uri="{28A0092B-C50C-407E-A947-70E740481C1C}">
+                          <a14:useLocalDpi xmlns:a14="http://schemas.microsoft.com/office/drawing/2010/main" val="0"/>
+                        </a:ext>
+                      </a:extLst>
+                    </a:blip>
+                    <a:srcRect/>
+                    <a:stretch>
+                      <a:fillRect/>
+                    </a:stretch>
+                  </pic:blipFill>
+                  <pic:spPr bwMode="auto">
+                    <a:xfrm>
+                      <a:off x="0" y="0"/>
+                      <a:ext cx="5935980" cy="2606040"/>
+                    </a:xfrm>
+                    <a:prstGeom prst="rect">
+                      <a:avLst/>
+                    </a:prstGeom>
+                    <a:noFill/>
+                    <a:ln>
+                      <a:noFill/>
+                    </a:ln>
+                  </pic:spPr>
+                </pic:pic>
+              </a:graphicData>
+            </a:graphic>
+          </wp:inline>
+        </w:drawing>
+      </w:r>
+    </w:p>
+    <w:p>
+      <w:pPr>
+        <w:rPr>
+          <w:lang w:val="nl-NL"/>
+        </w:rPr>
+      </w:pPr>
+      <w:r>
+        <w:rPr>
+          <w:lang w:val="nl-NL"/>
+        </w:rPr>
+        <w:t>Schets game</w:t>
+      </w:r>
+      <w:r>
+        <w:rPr>
+          <w:lang w:val="nl-NL"/>
+        </w:rPr>
+        <w:br w:type="page"/>
+      </w:r>
+    </w:p>
+    <w:p>
+      <w:pPr>
+        <w:jc w:val="center"/>
+        <w:rPr>
+          <w:b/>
+          <w:sz w:val="36"/>
+          <w:lang w:val="nl-NL"/>
+        </w:rPr>
+      </w:pPr>
+      <w:r>
+        <w:rPr>
+          <w:b/>
+          <w:sz w:val="36"/>
+          <w:lang w:val="nl-NL"/>
+        </w:rPr>
+        <w:lastRenderedPageBreak/>
+        <w:t>Regels</w:t>
+      </w:r>
+    </w:p>
+    <w:p>
+      <w:pPr>
+        <w:pStyle w:val="Lijstalinea"/>
+        <w:numPr>
+          <w:ilvl w:val="0"/>
+          <w:numId w:val="2"/>
+        </w:numPr>
+        <w:rPr>
+          <w:lang w:val="nl-NL"/>
+        </w:rPr>
+      </w:pPr>
+      <w:r>
+        <w:rPr>
+          <w:lang w:val="nl-NL"/>
+        </w:rPr>
+        <w:t>Als de passagier op een tegenligger schiet krijgt hij score erbij</w:t>
+      </w:r>
+    </w:p>
+    <w:p>
+      <w:pPr>
+        <w:pStyle w:val="Lijstalinea"/>
+        <w:numPr>
+          <w:ilvl w:val="0"/>
+          <w:numId w:val="2"/>
+        </w:numPr>
+        <w:rPr>
+          <w:lang w:val="nl-NL"/>
+        </w:rPr>
+      </w:pPr>
+      <w:r>
+        <w:rPr>
+          <w:lang w:val="nl-NL"/>
+        </w:rPr>
+        <w:t>Als de bestuurder een tegenligger aanrijdt krijgt je score eraf</w:t>
+      </w:r>
+    </w:p>
+    <w:p>
+      <w:pPr>
+        <w:pStyle w:val="Lijstalinea"/>
+        <w:numPr>
+          <w:ilvl w:val="0"/>
+          <w:numId w:val="2"/>
+        </w:numPr>
+        <w:rPr>
+          <w:lang w:val="nl-NL"/>
+        </w:rPr>
+      </w:pPr>
+      <w:r>
+        <w:rPr>
+          <w:lang w:val="nl-NL"/>
+        </w:rPr>
+        <w:t>Ook krijg je score voor de afstand die je hebt gereden.</w:t>
       </w:r>
     </w:p>
     <w:p>
@@ -1451,6 +1703,12 @@
         </w:rPr>
         <w:t>Schiet + rij ervaring</w:t>
       </w:r>
+      <w:r>
+        <w:rPr>
+          <w:lang w:val="nl-NL"/>
+        </w:rPr>
+        <w:t xml:space="preserve"> omdat je de controllers moet gebruiken om te schieten en om te rijden.</w:t>
+      </w:r>
     </w:p>
     <w:p>
       <w:pPr>
@@ -1460,7 +1718,7 @@
       </w:pPr>
     </w:p>
     <w:sectPr>
-      <w:footerReference w:type="default" r:id="rId8"/>
+      <w:footerReference w:type="default" r:id="rId10"/>
       <w:pgSz w:w="12240" w:h="15840"/>
       <w:pgMar w:top="1440" w:right="1440" w:bottom="1440" w:left="1440" w:header="720" w:footer="720" w:gutter="0"/>
       <w:cols w:space="720"/>
@@ -1590,7 +1848,7 @@
                                   <w:color w:val="4472C4" w:themeColor="accent1"/>
                                   <w:lang w:val="nl-NL"/>
                                 </w:rPr>
-                                <w:t>1</w:t>
+                                <w:t>2</w:t>
                               </w:r>
                               <w:r>
                                 <w:rPr>
@@ -1643,7 +1901,7 @@
                             <w:color w:val="4472C4" w:themeColor="accent1"/>
                             <w:lang w:val="nl-NL"/>
                           </w:rPr>
-                          <w:t>1</w:t>
+                          <w:t>2</w:t>
                         </w:r>
                         <w:r>
                           <w:rPr>
@@ -1805,8 +2063,240 @@
       </w:rPr>
     </w:lvl>
   </w:abstractNum>
+  <w:abstractNum w:abstractNumId="1" w15:restartNumberingAfterBreak="0">
+    <w:nsid w:val="30322B73"/>
+    <w:multiLevelType w:val="hybridMultilevel"/>
+    <w:tmpl w:val="D106574C"/>
+    <w:lvl w:ilvl="0" w:tplc="0208331A">
+      <w:start w:val="29"/>
+      <w:numFmt w:val="bullet"/>
+      <w:lvlText w:val="-"/>
+      <w:lvlJc w:val="left"/>
+      <w:pPr>
+        <w:ind w:left="720" w:hanging="360"/>
+      </w:pPr>
+      <w:rPr>
+        <w:rFonts w:ascii="Calibri" w:eastAsiaTheme="minorHAnsi" w:hAnsi="Calibri" w:cs="Calibri" w:hint="default"/>
+      </w:rPr>
+    </w:lvl>
+    <w:lvl w:ilvl="1" w:tplc="04090003" w:tentative="1">
+      <w:start w:val="1"/>
+      <w:numFmt w:val="bullet"/>
+      <w:lvlText w:val="o"/>
+      <w:lvlJc w:val="left"/>
+      <w:pPr>
+        <w:ind w:left="1440" w:hanging="360"/>
+      </w:pPr>
+      <w:rPr>
+        <w:rFonts w:ascii="Courier New" w:hAnsi="Courier New" w:cs="Courier New" w:hint="default"/>
+      </w:rPr>
+    </w:lvl>
+    <w:lvl w:ilvl="2" w:tplc="04090005" w:tentative="1">
+      <w:start w:val="1"/>
+      <w:numFmt w:val="bullet"/>
+      <w:lvlText w:val=""/>
+      <w:lvlJc w:val="left"/>
+      <w:pPr>
+        <w:ind w:left="2160" w:hanging="360"/>
+      </w:pPr>
+      <w:rPr>
+        <w:rFonts w:ascii="Wingdings" w:hAnsi="Wingdings" w:hint="default"/>
+      </w:rPr>
+    </w:lvl>
+    <w:lvl w:ilvl="3" w:tplc="04090001" w:tentative="1">
+      <w:start w:val="1"/>
+      <w:numFmt w:val="bullet"/>
+      <w:lvlText w:val=""/>
+      <w:lvlJc w:val="left"/>
+      <w:pPr>
+        <w:ind w:left="2880" w:hanging="360"/>
+      </w:pPr>
+      <w:rPr>
+        <w:rFonts w:ascii="Symbol" w:hAnsi="Symbol" w:hint="default"/>
+      </w:rPr>
+    </w:lvl>
+    <w:lvl w:ilvl="4" w:tplc="04090003" w:tentative="1">
+      <w:start w:val="1"/>
+      <w:numFmt w:val="bullet"/>
+      <w:lvlText w:val="o"/>
+      <w:lvlJc w:val="left"/>
+      <w:pPr>
+        <w:ind w:left="3600" w:hanging="360"/>
+      </w:pPr>
+      <w:rPr>
+        <w:rFonts w:ascii="Courier New" w:hAnsi="Courier New" w:cs="Courier New" w:hint="default"/>
+      </w:rPr>
+    </w:lvl>
+    <w:lvl w:ilvl="5" w:tplc="04090005" w:tentative="1">
+      <w:start w:val="1"/>
+      <w:numFmt w:val="bullet"/>
+      <w:lvlText w:val=""/>
+      <w:lvlJc w:val="left"/>
+      <w:pPr>
+        <w:ind w:left="4320" w:hanging="360"/>
+      </w:pPr>
+      <w:rPr>
+        <w:rFonts w:ascii="Wingdings" w:hAnsi="Wingdings" w:hint="default"/>
+      </w:rPr>
+    </w:lvl>
+    <w:lvl w:ilvl="6" w:tplc="04090001" w:tentative="1">
+      <w:start w:val="1"/>
+      <w:numFmt w:val="bullet"/>
+      <w:lvlText w:val=""/>
+      <w:lvlJc w:val="left"/>
+      <w:pPr>
+        <w:ind w:left="5040" w:hanging="360"/>
+      </w:pPr>
+      <w:rPr>
+        <w:rFonts w:ascii="Symbol" w:hAnsi="Symbol" w:hint="default"/>
+      </w:rPr>
+    </w:lvl>
+    <w:lvl w:ilvl="7" w:tplc="04090003" w:tentative="1">
+      <w:start w:val="1"/>
+      <w:numFmt w:val="bullet"/>
+      <w:lvlText w:val="o"/>
+      <w:lvlJc w:val="left"/>
+      <w:pPr>
+        <w:ind w:left="5760" w:hanging="360"/>
+      </w:pPr>
+      <w:rPr>
+        <w:rFonts w:ascii="Courier New" w:hAnsi="Courier New" w:cs="Courier New" w:hint="default"/>
+      </w:rPr>
+    </w:lvl>
+    <w:lvl w:ilvl="8" w:tplc="04090005" w:tentative="1">
+      <w:start w:val="1"/>
+      <w:numFmt w:val="bullet"/>
+      <w:lvlText w:val=""/>
+      <w:lvlJc w:val="left"/>
+      <w:pPr>
+        <w:ind w:left="6480" w:hanging="360"/>
+      </w:pPr>
+      <w:rPr>
+        <w:rFonts w:ascii="Wingdings" w:hAnsi="Wingdings" w:hint="default"/>
+      </w:rPr>
+    </w:lvl>
+  </w:abstractNum>
+  <w:abstractNum w:abstractNumId="2" w15:restartNumberingAfterBreak="0">
+    <w:nsid w:val="54254AEE"/>
+    <w:multiLevelType w:val="hybridMultilevel"/>
+    <w:tmpl w:val="ADDAF81E"/>
+    <w:lvl w:ilvl="0" w:tplc="EDF6BC9E">
+      <w:start w:val="29"/>
+      <w:numFmt w:val="bullet"/>
+      <w:lvlText w:val="-"/>
+      <w:lvlJc w:val="left"/>
+      <w:pPr>
+        <w:ind w:left="720" w:hanging="360"/>
+      </w:pPr>
+      <w:rPr>
+        <w:rFonts w:ascii="Calibri" w:eastAsiaTheme="minorHAnsi" w:hAnsi="Calibri" w:cs="Calibri" w:hint="default"/>
+      </w:rPr>
+    </w:lvl>
+    <w:lvl w:ilvl="1" w:tplc="04090003" w:tentative="1">
+      <w:start w:val="1"/>
+      <w:numFmt w:val="bullet"/>
+      <w:lvlText w:val="o"/>
+      <w:lvlJc w:val="left"/>
+      <w:pPr>
+        <w:ind w:left="1440" w:hanging="360"/>
+      </w:pPr>
+      <w:rPr>
+        <w:rFonts w:ascii="Courier New" w:hAnsi="Courier New" w:cs="Courier New" w:hint="default"/>
+      </w:rPr>
+    </w:lvl>
+    <w:lvl w:ilvl="2" w:tplc="04090005" w:tentative="1">
+      <w:start w:val="1"/>
+      <w:numFmt w:val="bullet"/>
+      <w:lvlText w:val=""/>
+      <w:lvlJc w:val="left"/>
+      <w:pPr>
+        <w:ind w:left="2160" w:hanging="360"/>
+      </w:pPr>
+      <w:rPr>
+        <w:rFonts w:ascii="Wingdings" w:hAnsi="Wingdings" w:hint="default"/>
+      </w:rPr>
+    </w:lvl>
+    <w:lvl w:ilvl="3" w:tplc="04090001" w:tentative="1">
+      <w:start w:val="1"/>
+      <w:numFmt w:val="bullet"/>
+      <w:lvlText w:val=""/>
+      <w:lvlJc w:val="left"/>
+      <w:pPr>
+        <w:ind w:left="2880" w:hanging="360"/>
+      </w:pPr>
+      <w:rPr>
+        <w:rFonts w:ascii="Symbol" w:hAnsi="Symbol" w:hint="default"/>
+      </w:rPr>
+    </w:lvl>
+    <w:lvl w:ilvl="4" w:tplc="04090003" w:tentative="1">
+      <w:start w:val="1"/>
+      <w:numFmt w:val="bullet"/>
+      <w:lvlText w:val="o"/>
+      <w:lvlJc w:val="left"/>
+      <w:pPr>
+        <w:ind w:left="3600" w:hanging="360"/>
+      </w:pPr>
+      <w:rPr>
+        <w:rFonts w:ascii="Courier New" w:hAnsi="Courier New" w:cs="Courier New" w:hint="default"/>
+      </w:rPr>
+    </w:lvl>
+    <w:lvl w:ilvl="5" w:tplc="04090005" w:tentative="1">
+      <w:start w:val="1"/>
+      <w:numFmt w:val="bullet"/>
+      <w:lvlText w:val=""/>
+      <w:lvlJc w:val="left"/>
+      <w:pPr>
+        <w:ind w:left="4320" w:hanging="360"/>
+      </w:pPr>
+      <w:rPr>
+        <w:rFonts w:ascii="Wingdings" w:hAnsi="Wingdings" w:hint="default"/>
+      </w:rPr>
+    </w:lvl>
+    <w:lvl w:ilvl="6" w:tplc="04090001" w:tentative="1">
+      <w:start w:val="1"/>
+      <w:numFmt w:val="bullet"/>
+      <w:lvlText w:val=""/>
+      <w:lvlJc w:val="left"/>
+      <w:pPr>
+        <w:ind w:left="5040" w:hanging="360"/>
+      </w:pPr>
+      <w:rPr>
+        <w:rFonts w:ascii="Symbol" w:hAnsi="Symbol" w:hint="default"/>
+      </w:rPr>
+    </w:lvl>
+    <w:lvl w:ilvl="7" w:tplc="04090003" w:tentative="1">
+      <w:start w:val="1"/>
+      <w:numFmt w:val="bullet"/>
+      <w:lvlText w:val="o"/>
+      <w:lvlJc w:val="left"/>
+      <w:pPr>
+        <w:ind w:left="5760" w:hanging="360"/>
+      </w:pPr>
+      <w:rPr>
+        <w:rFonts w:ascii="Courier New" w:hAnsi="Courier New" w:cs="Courier New" w:hint="default"/>
+      </w:rPr>
+    </w:lvl>
+    <w:lvl w:ilvl="8" w:tplc="04090005" w:tentative="1">
+      <w:start w:val="1"/>
+      <w:numFmt w:val="bullet"/>
+      <w:lvlText w:val=""/>
+      <w:lvlJc w:val="left"/>
+      <w:pPr>
+        <w:ind w:left="6480" w:hanging="360"/>
+      </w:pPr>
+      <w:rPr>
+        <w:rFonts w:ascii="Wingdings" w:hAnsi="Wingdings" w:hint="default"/>
+      </w:rPr>
+    </w:lvl>
+  </w:abstractNum>
   <w:num w:numId="1">
     <w:abstractNumId w:val="0"/>
+  </w:num>
+  <w:num w:numId="2">
+    <w:abstractNumId w:val="1"/>
+  </w:num>
+  <w:num w:numId="3">
+    <w:abstractNumId w:val="2"/>
   </w:num>
 </w:numbering>
 </file>
@@ -2688,7 +3178,7 @@
 </file>
 
 <file path=customXml/itemProps1.xml><?xml version="1.0" encoding="utf-8"?>
-<ds:datastoreItem xmlns:ds="http://schemas.openxmlformats.org/officeDocument/2006/customXml" ds:itemID="{8FEB2115-27B5-47EC-8B49-453E0DF042B0}">
+<ds:datastoreItem xmlns:ds="http://schemas.openxmlformats.org/officeDocument/2006/customXml" ds:itemID="{7F1DC3ED-2FA6-4D44-BF95-3329B4B8977E}">
   <ds:schemaRefs>
     <ds:schemaRef ds:uri="http://schemas.openxmlformats.org/officeDocument/2006/bibliography"/>
   </ds:schemaRefs>

</xml_diff>